<commit_message>
- Provided Linecodes for the IEEE 13 Bus - Updated .tse and .cus to get the measurements from buses - Updated documentation
</commit_message>
<xml_diff>
--- a/examples/Benchmark Systems/IEEE 13 Bus/models/IEEE 13 Bus/IEEE 13 Bus.docx
+++ b/examples/Benchmark Systems/IEEE 13 Bus/models/IEEE 13 Bus/IEEE 13 Bus.docx
@@ -1034,16 +1034,16 @@
         <w:tblLook w:val="04A0" w:firstRow="1" w:lastRow="0" w:firstColumn="1" w:lastColumn="0" w:noHBand="0" w:noVBand="1"/>
       </w:tblPr>
       <w:tblGrid>
-        <w:gridCol w:w="578"/>
-        <w:gridCol w:w="1022"/>
-        <w:gridCol w:w="1022"/>
-        <w:gridCol w:w="1022"/>
-        <w:gridCol w:w="1022"/>
-        <w:gridCol w:w="1022"/>
-        <w:gridCol w:w="1022"/>
-        <w:gridCol w:w="1022"/>
-        <w:gridCol w:w="1022"/>
-        <w:gridCol w:w="1016"/>
+        <w:gridCol w:w="562"/>
+        <w:gridCol w:w="1005"/>
+        <w:gridCol w:w="1005"/>
+        <w:gridCol w:w="1058"/>
+        <w:gridCol w:w="1006"/>
+        <w:gridCol w:w="1006"/>
+        <w:gridCol w:w="1058"/>
+        <w:gridCol w:w="1006"/>
+        <w:gridCol w:w="1006"/>
+        <w:gridCol w:w="1058"/>
       </w:tblGrid>
       <w:tr>
         <w:trPr>
@@ -1051,7 +1051,7 @@
         </w:trPr>
         <w:tc>
           <w:tcPr>
-            <w:tcW w:w="296" w:type="pct"/>
+            <w:tcW w:w="291" w:type="pct"/>
             <w:tcBorders>
               <w:right w:val="single" w:sz="4" w:space="0" w:color="auto"/>
             </w:tcBorders>
@@ -1088,7 +1088,7 @@
         </w:tc>
         <w:tc>
           <w:tcPr>
-            <w:tcW w:w="523" w:type="pct"/>
+            <w:tcW w:w="518" w:type="pct"/>
             <w:tcBorders>
               <w:left w:val="single" w:sz="4" w:space="0" w:color="auto"/>
             </w:tcBorders>
@@ -1168,7 +1168,7 @@
         </w:tc>
         <w:tc>
           <w:tcPr>
-            <w:tcW w:w="523" w:type="pct"/>
+            <w:tcW w:w="518" w:type="pct"/>
             <w:shd w:val="clear" w:color="auto" w:fill="FF0000"/>
             <w:noWrap/>
             <w:vAlign w:val="center"/>
@@ -1245,7 +1245,7 @@
         </w:tc>
         <w:tc>
           <w:tcPr>
-            <w:tcW w:w="523" w:type="pct"/>
+            <w:tcW w:w="541" w:type="pct"/>
             <w:tcBorders>
               <w:right w:val="double" w:sz="4" w:space="0" w:color="auto"/>
             </w:tcBorders>
@@ -1325,7 +1325,7 @@
         </w:tc>
         <w:tc>
           <w:tcPr>
-            <w:tcW w:w="523" w:type="pct"/>
+            <w:tcW w:w="518" w:type="pct"/>
             <w:tcBorders>
               <w:left w:val="double" w:sz="4" w:space="0" w:color="auto"/>
             </w:tcBorders>
@@ -1405,7 +1405,7 @@
         </w:tc>
         <w:tc>
           <w:tcPr>
-            <w:tcW w:w="523" w:type="pct"/>
+            <w:tcW w:w="518" w:type="pct"/>
             <w:shd w:val="clear" w:color="auto" w:fill="FF0000"/>
             <w:noWrap/>
             <w:vAlign w:val="center"/>
@@ -1482,7 +1482,7 @@
         </w:tc>
         <w:tc>
           <w:tcPr>
-            <w:tcW w:w="523" w:type="pct"/>
+            <w:tcW w:w="541" w:type="pct"/>
             <w:tcBorders>
               <w:right w:val="double" w:sz="4" w:space="0" w:color="auto"/>
             </w:tcBorders>
@@ -1562,7 +1562,7 @@
         </w:tc>
         <w:tc>
           <w:tcPr>
-            <w:tcW w:w="523" w:type="pct"/>
+            <w:tcW w:w="518" w:type="pct"/>
             <w:tcBorders>
               <w:left w:val="double" w:sz="4" w:space="0" w:color="auto"/>
             </w:tcBorders>
@@ -1642,7 +1642,7 @@
         </w:tc>
         <w:tc>
           <w:tcPr>
-            <w:tcW w:w="523" w:type="pct"/>
+            <w:tcW w:w="518" w:type="pct"/>
             <w:shd w:val="clear" w:color="auto" w:fill="FF0000"/>
             <w:noWrap/>
             <w:vAlign w:val="center"/>
@@ -1719,7 +1719,7 @@
         </w:tc>
         <w:tc>
           <w:tcPr>
-            <w:tcW w:w="523" w:type="pct"/>
+            <w:tcW w:w="515" w:type="pct"/>
             <w:shd w:val="clear" w:color="auto" w:fill="FF0000"/>
             <w:noWrap/>
             <w:vAlign w:val="center"/>
@@ -1801,7 +1801,7 @@
         </w:trPr>
         <w:tc>
           <w:tcPr>
-            <w:tcW w:w="296" w:type="pct"/>
+            <w:tcW w:w="291" w:type="pct"/>
             <w:tcBorders>
               <w:right w:val="single" w:sz="4" w:space="0" w:color="auto"/>
             </w:tcBorders>
@@ -1840,7 +1840,7 @@
         </w:tc>
         <w:tc>
           <w:tcPr>
-            <w:tcW w:w="523" w:type="pct"/>
+            <w:tcW w:w="518" w:type="pct"/>
             <w:tcBorders>
               <w:left w:val="single" w:sz="4" w:space="0" w:color="auto"/>
             </w:tcBorders>
@@ -1875,7 +1875,7 @@
         </w:tc>
         <w:tc>
           <w:tcPr>
-            <w:tcW w:w="523" w:type="pct"/>
+            <w:tcW w:w="518" w:type="pct"/>
             <w:shd w:val="clear" w:color="auto" w:fill="auto"/>
             <w:noWrap/>
             <w:vAlign w:val="center"/>
@@ -1907,13 +1907,13 @@
         </w:tc>
         <w:tc>
           <w:tcPr>
-            <w:tcW w:w="523" w:type="pct"/>
+            <w:tcW w:w="541" w:type="pct"/>
             <w:tcBorders>
               <w:right w:val="double" w:sz="4" w:space="0" w:color="auto"/>
             </w:tcBorders>
             <w:shd w:val="clear" w:color="auto" w:fill="auto"/>
             <w:noWrap/>
-            <w:vAlign w:val="center"/>
+            <w:vAlign w:val="bottom"/>
             <w:hideMark/>
           </w:tcPr>
           <w:p>
@@ -1932,29 +1932,35 @@
               <w:rPr>
                 <w:rFonts w:cs="Calibri"/>
                 <w:color w:val="000000"/>
+              </w:rPr>
+              <w:t>1163.086</w:t>
+            </w:r>
+          </w:p>
+        </w:tc>
+        <w:tc>
+          <w:tcPr>
+            <w:tcW w:w="518" w:type="pct"/>
+            <w:tcBorders>
+              <w:left w:val="double" w:sz="4" w:space="0" w:color="auto"/>
+            </w:tcBorders>
+            <w:shd w:val="clear" w:color="auto" w:fill="auto"/>
+            <w:noWrap/>
+            <w:vAlign w:val="center"/>
+            <w:hideMark/>
+          </w:tcPr>
+          <w:p>
+            <w:pPr>
+              <w:spacing w:after="0"/>
+              <w:jc w:val="center"/>
+              <w:rPr>
+                <w:rFonts w:cs="Calibri"/>
+                <w:color w:val="000000"/>
                 <w:sz w:val="20"/>
                 <w:szCs w:val="20"/>
                 <w:lang w:val="pt-BR" w:eastAsia="pt-BR"/>
               </w:rPr>
-              <w:t>1135.211</w:t>
-            </w:r>
-          </w:p>
-        </w:tc>
-        <w:tc>
-          <w:tcPr>
-            <w:tcW w:w="523" w:type="pct"/>
-            <w:tcBorders>
-              <w:left w:val="double" w:sz="4" w:space="0" w:color="auto"/>
-            </w:tcBorders>
-            <w:shd w:val="clear" w:color="auto" w:fill="auto"/>
-            <w:noWrap/>
-            <w:vAlign w:val="center"/>
-            <w:hideMark/>
-          </w:tcPr>
-          <w:p>
-            <w:pPr>
-              <w:spacing w:after="0"/>
-              <w:jc w:val="center"/>
+            </w:pPr>
+            <w:r>
               <w:rPr>
                 <w:rFonts w:cs="Calibri"/>
                 <w:color w:val="000000"/>
@@ -1962,8 +1968,22 @@
                 <w:szCs w:val="20"/>
                 <w:lang w:val="pt-BR" w:eastAsia="pt-BR"/>
               </w:rPr>
-            </w:pPr>
-            <w:r>
+              <w:t>977.332</w:t>
+            </w:r>
+          </w:p>
+        </w:tc>
+        <w:tc>
+          <w:tcPr>
+            <w:tcW w:w="518" w:type="pct"/>
+            <w:shd w:val="clear" w:color="auto" w:fill="auto"/>
+            <w:noWrap/>
+            <w:vAlign w:val="center"/>
+            <w:hideMark/>
+          </w:tcPr>
+          <w:p>
+            <w:pPr>
+              <w:spacing w:after="0"/>
+              <w:jc w:val="center"/>
               <w:rPr>
                 <w:rFonts w:cs="Calibri"/>
                 <w:color w:val="000000"/>
@@ -1971,22 +1991,8 @@
                 <w:szCs w:val="20"/>
                 <w:lang w:val="pt-BR" w:eastAsia="pt-BR"/>
               </w:rPr>
-              <w:t>977.332</w:t>
-            </w:r>
-          </w:p>
-        </w:tc>
-        <w:tc>
-          <w:tcPr>
-            <w:tcW w:w="523" w:type="pct"/>
-            <w:shd w:val="clear" w:color="auto" w:fill="auto"/>
-            <w:noWrap/>
-            <w:vAlign w:val="center"/>
-            <w:hideMark/>
-          </w:tcPr>
-          <w:p>
-            <w:pPr>
-              <w:spacing w:after="0"/>
-              <w:jc w:val="center"/>
+            </w:pPr>
+            <w:r>
               <w:rPr>
                 <w:rFonts w:cs="Calibri"/>
                 <w:color w:val="000000"/>
@@ -1994,8 +2000,25 @@
                 <w:szCs w:val="20"/>
                 <w:lang w:val="pt-BR" w:eastAsia="pt-BR"/>
               </w:rPr>
-            </w:pPr>
-            <w:r>
+              <w:t>1037.700</w:t>
+            </w:r>
+          </w:p>
+        </w:tc>
+        <w:tc>
+          <w:tcPr>
+            <w:tcW w:w="541" w:type="pct"/>
+            <w:tcBorders>
+              <w:right w:val="double" w:sz="4" w:space="0" w:color="auto"/>
+            </w:tcBorders>
+            <w:shd w:val="clear" w:color="auto" w:fill="auto"/>
+            <w:noWrap/>
+            <w:vAlign w:val="bottom"/>
+            <w:hideMark/>
+          </w:tcPr>
+          <w:p>
+            <w:pPr>
+              <w:spacing w:after="0"/>
+              <w:jc w:val="center"/>
               <w:rPr>
                 <w:rFonts w:cs="Calibri"/>
                 <w:color w:val="000000"/>
@@ -2003,15 +2026,21 @@
                 <w:szCs w:val="20"/>
                 <w:lang w:val="pt-BR" w:eastAsia="pt-BR"/>
               </w:rPr>
-              <w:t>1037.700</w:t>
-            </w:r>
-          </w:p>
-        </w:tc>
-        <w:tc>
-          <w:tcPr>
-            <w:tcW w:w="523" w:type="pct"/>
-            <w:tcBorders>
-              <w:right w:val="double" w:sz="4" w:space="0" w:color="auto"/>
+            </w:pPr>
+            <w:r>
+              <w:rPr>
+                <w:rFonts w:cs="Calibri"/>
+                <w:color w:val="000000"/>
+              </w:rPr>
+              <w:t>1028.545</w:t>
+            </w:r>
+          </w:p>
+        </w:tc>
+        <w:tc>
+          <w:tcPr>
+            <w:tcW w:w="518" w:type="pct"/>
+            <w:tcBorders>
+              <w:left w:val="double" w:sz="4" w:space="0" w:color="auto"/>
             </w:tcBorders>
             <w:shd w:val="clear" w:color="auto" w:fill="auto"/>
             <w:noWrap/>
@@ -2038,16 +2067,13 @@
                 <w:szCs w:val="20"/>
                 <w:lang w:val="pt-BR" w:eastAsia="pt-BR"/>
               </w:rPr>
-              <w:t>1016.234</w:t>
-            </w:r>
-          </w:p>
-        </w:tc>
-        <w:tc>
-          <w:tcPr>
-            <w:tcW w:w="523" w:type="pct"/>
-            <w:tcBorders>
-              <w:left w:val="double" w:sz="4" w:space="0" w:color="auto"/>
-            </w:tcBorders>
+              <w:t>1348.461</w:t>
+            </w:r>
+          </w:p>
+        </w:tc>
+        <w:tc>
+          <w:tcPr>
+            <w:tcW w:w="518" w:type="pct"/>
             <w:shd w:val="clear" w:color="auto" w:fill="auto"/>
             <w:noWrap/>
             <w:vAlign w:val="center"/>
@@ -2073,16 +2099,16 @@
                 <w:szCs w:val="20"/>
                 <w:lang w:val="pt-BR" w:eastAsia="pt-BR"/>
               </w:rPr>
-              <w:t>1348.461</w:t>
-            </w:r>
-          </w:p>
-        </w:tc>
-        <w:tc>
-          <w:tcPr>
-            <w:tcW w:w="523" w:type="pct"/>
-            <w:shd w:val="clear" w:color="auto" w:fill="auto"/>
-            <w:noWrap/>
-            <w:vAlign w:val="center"/>
+              <w:t>1301.500</w:t>
+            </w:r>
+          </w:p>
+        </w:tc>
+        <w:tc>
+          <w:tcPr>
+            <w:tcW w:w="515" w:type="pct"/>
+            <w:shd w:val="clear" w:color="auto" w:fill="auto"/>
+            <w:noWrap/>
+            <w:vAlign w:val="bottom"/>
             <w:hideMark/>
           </w:tcPr>
           <w:p>
@@ -2101,43 +2127,8 @@
               <w:rPr>
                 <w:rFonts w:cs="Calibri"/>
                 <w:color w:val="000000"/>
-                <w:sz w:val="20"/>
-                <w:szCs w:val="20"/>
-                <w:lang w:val="pt-BR" w:eastAsia="pt-BR"/>
-              </w:rPr>
-              <w:t>1301.500</w:t>
-            </w:r>
-          </w:p>
-        </w:tc>
-        <w:tc>
-          <w:tcPr>
-            <w:tcW w:w="523" w:type="pct"/>
-            <w:shd w:val="clear" w:color="auto" w:fill="auto"/>
-            <w:noWrap/>
-            <w:vAlign w:val="center"/>
-            <w:hideMark/>
-          </w:tcPr>
-          <w:p>
-            <w:pPr>
-              <w:spacing w:after="0"/>
-              <w:jc w:val="center"/>
-              <w:rPr>
-                <w:rFonts w:cs="Calibri"/>
-                <w:color w:val="000000"/>
-                <w:sz w:val="20"/>
-                <w:szCs w:val="20"/>
-                <w:lang w:val="pt-BR" w:eastAsia="pt-BR"/>
-              </w:rPr>
-            </w:pPr>
-            <w:r>
-              <w:rPr>
-                <w:rFonts w:cs="Calibri"/>
-                <w:color w:val="000000"/>
-                <w:sz w:val="20"/>
-                <w:szCs w:val="20"/>
-                <w:lang w:val="pt-BR" w:eastAsia="pt-BR"/>
-              </w:rPr>
-              <w:t>1377.268</w:t>
+              </w:rPr>
+              <w:t>1370.824</w:t>
             </w:r>
           </w:p>
         </w:tc>
@@ -2148,7 +2139,7 @@
         </w:trPr>
         <w:tc>
           <w:tcPr>
-            <w:tcW w:w="296" w:type="pct"/>
+            <w:tcW w:w="291" w:type="pct"/>
             <w:tcBorders>
               <w:right w:val="single" w:sz="4" w:space="0" w:color="auto"/>
             </w:tcBorders>
@@ -2189,7 +2180,7 @@
         </w:tc>
         <w:tc>
           <w:tcPr>
-            <w:tcW w:w="523" w:type="pct"/>
+            <w:tcW w:w="518" w:type="pct"/>
             <w:tcBorders>
               <w:left w:val="single" w:sz="4" w:space="0" w:color="auto"/>
             </w:tcBorders>
@@ -2224,7 +2215,7 @@
         </w:tc>
         <w:tc>
           <w:tcPr>
-            <w:tcW w:w="523" w:type="pct"/>
+            <w:tcW w:w="518" w:type="pct"/>
             <w:shd w:val="clear" w:color="auto" w:fill="auto"/>
             <w:noWrap/>
             <w:vAlign w:val="center"/>
@@ -2256,13 +2247,13 @@
         </w:tc>
         <w:tc>
           <w:tcPr>
-            <w:tcW w:w="523" w:type="pct"/>
+            <w:tcW w:w="541" w:type="pct"/>
             <w:tcBorders>
               <w:right w:val="double" w:sz="4" w:space="0" w:color="auto"/>
             </w:tcBorders>
             <w:shd w:val="clear" w:color="auto" w:fill="auto"/>
             <w:noWrap/>
-            <w:vAlign w:val="center"/>
+            <w:vAlign w:val="bottom"/>
             <w:hideMark/>
           </w:tcPr>
           <w:p>
@@ -2281,29 +2272,35 @@
               <w:rPr>
                 <w:rFonts w:cs="Calibri"/>
                 <w:color w:val="000000"/>
+              </w:rPr>
+              <w:t>656.590</w:t>
+            </w:r>
+          </w:p>
+        </w:tc>
+        <w:tc>
+          <w:tcPr>
+            <w:tcW w:w="518" w:type="pct"/>
+            <w:tcBorders>
+              <w:left w:val="double" w:sz="4" w:space="0" w:color="auto"/>
+            </w:tcBorders>
+            <w:shd w:val="clear" w:color="auto" w:fill="auto"/>
+            <w:noWrap/>
+            <w:vAlign w:val="center"/>
+            <w:hideMark/>
+          </w:tcPr>
+          <w:p>
+            <w:pPr>
+              <w:spacing w:after="0"/>
+              <w:jc w:val="center"/>
+              <w:rPr>
+                <w:rFonts w:cs="Calibri"/>
+                <w:color w:val="000000"/>
                 <w:sz w:val="20"/>
                 <w:szCs w:val="20"/>
                 <w:lang w:val="pt-BR" w:eastAsia="pt-BR"/>
               </w:rPr>
-              <w:t>648.132</w:t>
-            </w:r>
-          </w:p>
-        </w:tc>
-        <w:tc>
-          <w:tcPr>
-            <w:tcW w:w="523" w:type="pct"/>
-            <w:tcBorders>
-              <w:left w:val="double" w:sz="4" w:space="0" w:color="auto"/>
-            </w:tcBorders>
-            <w:shd w:val="clear" w:color="auto" w:fill="auto"/>
-            <w:noWrap/>
-            <w:vAlign w:val="center"/>
-            <w:hideMark/>
-          </w:tcPr>
-          <w:p>
-            <w:pPr>
-              <w:spacing w:after="0"/>
-              <w:jc w:val="center"/>
+            </w:pPr>
+            <w:r>
               <w:rPr>
                 <w:rFonts w:cs="Calibri"/>
                 <w:color w:val="000000"/>
@@ -2311,8 +2308,22 @@
                 <w:szCs w:val="20"/>
                 <w:lang w:val="pt-BR" w:eastAsia="pt-BR"/>
               </w:rPr>
-            </w:pPr>
-            <w:r>
+              <w:t>373.418</w:t>
+            </w:r>
+          </w:p>
+        </w:tc>
+        <w:tc>
+          <w:tcPr>
+            <w:tcW w:w="518" w:type="pct"/>
+            <w:shd w:val="clear" w:color="auto" w:fill="auto"/>
+            <w:noWrap/>
+            <w:vAlign w:val="center"/>
+            <w:hideMark/>
+          </w:tcPr>
+          <w:p>
+            <w:pPr>
+              <w:spacing w:after="0"/>
+              <w:jc w:val="center"/>
               <w:rPr>
                 <w:rFonts w:cs="Calibri"/>
                 <w:color w:val="000000"/>
@@ -2320,22 +2331,8 @@
                 <w:szCs w:val="20"/>
                 <w:lang w:val="pt-BR" w:eastAsia="pt-BR"/>
               </w:rPr>
-              <w:t>373.418</w:t>
-            </w:r>
-          </w:p>
-        </w:tc>
-        <w:tc>
-          <w:tcPr>
-            <w:tcW w:w="523" w:type="pct"/>
-            <w:shd w:val="clear" w:color="auto" w:fill="auto"/>
-            <w:noWrap/>
-            <w:vAlign w:val="center"/>
-            <w:hideMark/>
-          </w:tcPr>
-          <w:p>
-            <w:pPr>
-              <w:spacing w:after="0"/>
-              <w:jc w:val="center"/>
+            </w:pPr>
+            <w:r>
               <w:rPr>
                 <w:rFonts w:cs="Calibri"/>
                 <w:color w:val="000000"/>
@@ -2343,8 +2340,25 @@
                 <w:szCs w:val="20"/>
                 <w:lang w:val="pt-BR" w:eastAsia="pt-BR"/>
               </w:rPr>
-            </w:pPr>
-            <w:r>
+              <w:t>407.200</w:t>
+            </w:r>
+          </w:p>
+        </w:tc>
+        <w:tc>
+          <w:tcPr>
+            <w:tcW w:w="541" w:type="pct"/>
+            <w:tcBorders>
+              <w:right w:val="double" w:sz="4" w:space="0" w:color="auto"/>
+            </w:tcBorders>
+            <w:shd w:val="clear" w:color="auto" w:fill="auto"/>
+            <w:noWrap/>
+            <w:vAlign w:val="bottom"/>
+            <w:hideMark/>
+          </w:tcPr>
+          <w:p>
+            <w:pPr>
+              <w:spacing w:after="0"/>
+              <w:jc w:val="center"/>
               <w:rPr>
                 <w:rFonts w:cs="Calibri"/>
                 <w:color w:val="000000"/>
@@ -2352,15 +2366,21 @@
                 <w:szCs w:val="20"/>
                 <w:lang w:val="pt-BR" w:eastAsia="pt-BR"/>
               </w:rPr>
-              <w:t>407.200</w:t>
-            </w:r>
-          </w:p>
-        </w:tc>
-        <w:tc>
-          <w:tcPr>
-            <w:tcW w:w="523" w:type="pct"/>
-            <w:tcBorders>
-              <w:right w:val="double" w:sz="4" w:space="0" w:color="auto"/>
+            </w:pPr>
+            <w:r>
+              <w:rPr>
+                <w:rFonts w:cs="Calibri"/>
+                <w:color w:val="000000"/>
+              </w:rPr>
+              <w:t>403.355</w:t>
+            </w:r>
+          </w:p>
+        </w:tc>
+        <w:tc>
+          <w:tcPr>
+            <w:tcW w:w="518" w:type="pct"/>
+            <w:tcBorders>
+              <w:left w:val="double" w:sz="4" w:space="0" w:color="auto"/>
             </w:tcBorders>
             <w:shd w:val="clear" w:color="auto" w:fill="auto"/>
             <w:noWrap/>
@@ -2387,16 +2407,13 @@
                 <w:szCs w:val="20"/>
                 <w:lang w:val="pt-BR" w:eastAsia="pt-BR"/>
               </w:rPr>
-              <w:t>400.899</w:t>
-            </w:r>
-          </w:p>
-        </w:tc>
-        <w:tc>
-          <w:tcPr>
-            <w:tcW w:w="523" w:type="pct"/>
-            <w:tcBorders>
-              <w:left w:val="double" w:sz="4" w:space="0" w:color="auto"/>
-            </w:tcBorders>
+              <w:t>669.784</w:t>
+            </w:r>
+          </w:p>
+        </w:tc>
+        <w:tc>
+          <w:tcPr>
+            <w:tcW w:w="518" w:type="pct"/>
             <w:shd w:val="clear" w:color="auto" w:fill="auto"/>
             <w:noWrap/>
             <w:vAlign w:val="center"/>
@@ -2422,16 +2439,16 @@
                 <w:szCs w:val="20"/>
                 <w:lang w:val="pt-BR" w:eastAsia="pt-BR"/>
               </w:rPr>
-              <w:t>669.784</w:t>
-            </w:r>
-          </w:p>
-        </w:tc>
-        <w:tc>
-          <w:tcPr>
-            <w:tcW w:w="523" w:type="pct"/>
-            <w:shd w:val="clear" w:color="auto" w:fill="auto"/>
-            <w:noWrap/>
-            <w:vAlign w:val="center"/>
+              <w:t>705.300</w:t>
+            </w:r>
+          </w:p>
+        </w:tc>
+        <w:tc>
+          <w:tcPr>
+            <w:tcW w:w="515" w:type="pct"/>
+            <w:shd w:val="clear" w:color="auto" w:fill="auto"/>
+            <w:noWrap/>
+            <w:vAlign w:val="bottom"/>
             <w:hideMark/>
           </w:tcPr>
           <w:p>
@@ -2450,43 +2467,8 @@
               <w:rPr>
                 <w:rFonts w:cs="Calibri"/>
                 <w:color w:val="000000"/>
-                <w:sz w:val="20"/>
-                <w:szCs w:val="20"/>
-                <w:lang w:val="pt-BR" w:eastAsia="pt-BR"/>
-              </w:rPr>
-              <w:t>705.300</w:t>
-            </w:r>
-          </w:p>
-        </w:tc>
-        <w:tc>
-          <w:tcPr>
-            <w:tcW w:w="523" w:type="pct"/>
-            <w:shd w:val="clear" w:color="auto" w:fill="auto"/>
-            <w:noWrap/>
-            <w:vAlign w:val="center"/>
-            <w:hideMark/>
-          </w:tcPr>
-          <w:p>
-            <w:pPr>
-              <w:spacing w:after="0"/>
-              <w:jc w:val="center"/>
-              <w:rPr>
-                <w:rFonts w:cs="Calibri"/>
-                <w:color w:val="000000"/>
-                <w:sz w:val="20"/>
-                <w:szCs w:val="20"/>
-                <w:lang w:val="pt-BR" w:eastAsia="pt-BR"/>
-              </w:rPr>
-            </w:pPr>
-            <w:r>
-              <w:rPr>
-                <w:rFonts w:cs="Calibri"/>
-                <w:color w:val="000000"/>
-                <w:sz w:val="20"/>
-                <w:szCs w:val="20"/>
-                <w:lang w:val="pt-BR" w:eastAsia="pt-BR"/>
-              </w:rPr>
-              <w:t>764.008</w:t>
+              </w:rPr>
+              <w:t>754.238</w:t>
             </w:r>
           </w:p>
         </w:tc>
@@ -2497,7 +2479,7 @@
         </w:trPr>
         <w:tc>
           <w:tcPr>
-            <w:tcW w:w="296" w:type="pct"/>
+            <w:tcW w:w="291" w:type="pct"/>
             <w:tcBorders>
               <w:right w:val="single" w:sz="4" w:space="0" w:color="auto"/>
             </w:tcBorders>
@@ -2536,7 +2518,7 @@
         </w:tc>
         <w:tc>
           <w:tcPr>
-            <w:tcW w:w="523" w:type="pct"/>
+            <w:tcW w:w="518" w:type="pct"/>
             <w:tcBorders>
               <w:left w:val="single" w:sz="4" w:space="0" w:color="auto"/>
             </w:tcBorders>
@@ -2571,7 +2553,7 @@
         </w:tc>
         <w:tc>
           <w:tcPr>
-            <w:tcW w:w="523" w:type="pct"/>
+            <w:tcW w:w="518" w:type="pct"/>
             <w:shd w:val="clear" w:color="auto" w:fill="auto"/>
             <w:noWrap/>
             <w:vAlign w:val="center"/>
@@ -2603,13 +2585,13 @@
         </w:tc>
         <w:tc>
           <w:tcPr>
-            <w:tcW w:w="523" w:type="pct"/>
+            <w:tcW w:w="541" w:type="pct"/>
             <w:tcBorders>
               <w:right w:val="double" w:sz="4" w:space="0" w:color="auto"/>
             </w:tcBorders>
             <w:shd w:val="clear" w:color="auto" w:fill="auto"/>
             <w:noWrap/>
-            <w:vAlign w:val="center"/>
+            <w:vAlign w:val="bottom"/>
             <w:hideMark/>
           </w:tcPr>
           <w:p>
@@ -2628,29 +2610,35 @@
               <w:rPr>
                 <w:rFonts w:cs="Calibri"/>
                 <w:color w:val="000000"/>
+              </w:rPr>
+              <w:t>1335.620</w:t>
+            </w:r>
+          </w:p>
+        </w:tc>
+        <w:tc>
+          <w:tcPr>
+            <w:tcW w:w="518" w:type="pct"/>
+            <w:tcBorders>
+              <w:left w:val="double" w:sz="4" w:space="0" w:color="auto"/>
+            </w:tcBorders>
+            <w:shd w:val="clear" w:color="auto" w:fill="auto"/>
+            <w:noWrap/>
+            <w:vAlign w:val="center"/>
+            <w:hideMark/>
+          </w:tcPr>
+          <w:p>
+            <w:pPr>
+              <w:spacing w:after="0"/>
+              <w:jc w:val="center"/>
+              <w:rPr>
+                <w:rFonts w:cs="Calibri"/>
+                <w:color w:val="000000"/>
                 <w:sz w:val="20"/>
                 <w:szCs w:val="20"/>
                 <w:lang w:val="pt-BR" w:eastAsia="pt-BR"/>
               </w:rPr>
-              <w:t>1307.203</w:t>
-            </w:r>
-          </w:p>
-        </w:tc>
-        <w:tc>
-          <w:tcPr>
-            <w:tcW w:w="523" w:type="pct"/>
-            <w:tcBorders>
-              <w:left w:val="double" w:sz="4" w:space="0" w:color="auto"/>
-            </w:tcBorders>
-            <w:shd w:val="clear" w:color="auto" w:fill="auto"/>
-            <w:noWrap/>
-            <w:vAlign w:val="center"/>
-            <w:hideMark/>
-          </w:tcPr>
-          <w:p>
-            <w:pPr>
-              <w:spacing w:after="0"/>
-              <w:jc w:val="center"/>
+            </w:pPr>
+            <w:r>
               <w:rPr>
                 <w:rFonts w:cs="Calibri"/>
                 <w:color w:val="000000"/>
@@ -2658,8 +2646,22 @@
                 <w:szCs w:val="20"/>
                 <w:lang w:val="pt-BR" w:eastAsia="pt-BR"/>
               </w:rPr>
-            </w:pPr>
-            <w:r>
+              <w:t>1046.241</w:t>
+            </w:r>
+          </w:p>
+        </w:tc>
+        <w:tc>
+          <w:tcPr>
+            <w:tcW w:w="518" w:type="pct"/>
+            <w:shd w:val="clear" w:color="auto" w:fill="auto"/>
+            <w:noWrap/>
+            <w:vAlign w:val="center"/>
+            <w:hideMark/>
+          </w:tcPr>
+          <w:p>
+            <w:pPr>
+              <w:spacing w:after="0"/>
+              <w:jc w:val="center"/>
               <w:rPr>
                 <w:rFonts w:cs="Calibri"/>
                 <w:color w:val="000000"/>
@@ -2667,22 +2669,8 @@
                 <w:szCs w:val="20"/>
                 <w:lang w:val="pt-BR" w:eastAsia="pt-BR"/>
               </w:rPr>
-              <w:t>1046.241</w:t>
-            </w:r>
-          </w:p>
-        </w:tc>
-        <w:tc>
-          <w:tcPr>
-            <w:tcW w:w="523" w:type="pct"/>
-            <w:shd w:val="clear" w:color="auto" w:fill="auto"/>
-            <w:noWrap/>
-            <w:vAlign w:val="center"/>
-            <w:hideMark/>
-          </w:tcPr>
-          <w:p>
-            <w:pPr>
-              <w:spacing w:after="0"/>
-              <w:jc w:val="center"/>
+            </w:pPr>
+            <w:r>
               <w:rPr>
                 <w:rFonts w:cs="Calibri"/>
                 <w:color w:val="000000"/>
@@ -2690,8 +2678,25 @@
                 <w:szCs w:val="20"/>
                 <w:lang w:val="pt-BR" w:eastAsia="pt-BR"/>
               </w:rPr>
-            </w:pPr>
-            <w:r>
+              <w:t>1114.700</w:t>
+            </w:r>
+          </w:p>
+        </w:tc>
+        <w:tc>
+          <w:tcPr>
+            <w:tcW w:w="541" w:type="pct"/>
+            <w:tcBorders>
+              <w:right w:val="double" w:sz="4" w:space="0" w:color="auto"/>
+            </w:tcBorders>
+            <w:shd w:val="clear" w:color="auto" w:fill="auto"/>
+            <w:noWrap/>
+            <w:vAlign w:val="bottom"/>
+            <w:hideMark/>
+          </w:tcPr>
+          <w:p>
+            <w:pPr>
+              <w:spacing w:after="0"/>
+              <w:jc w:val="center"/>
               <w:rPr>
                 <w:rFonts w:cs="Calibri"/>
                 <w:color w:val="000000"/>
@@ -2699,15 +2704,21 @@
                 <w:szCs w:val="20"/>
                 <w:lang w:val="pt-BR" w:eastAsia="pt-BR"/>
               </w:rPr>
-              <w:t>1114.700</w:t>
-            </w:r>
-          </w:p>
-        </w:tc>
-        <w:tc>
-          <w:tcPr>
-            <w:tcW w:w="523" w:type="pct"/>
-            <w:tcBorders>
-              <w:right w:val="double" w:sz="4" w:space="0" w:color="auto"/>
+            </w:pPr>
+            <w:r>
+              <w:rPr>
+                <w:rFonts w:cs="Calibri"/>
+                <w:color w:val="000000"/>
+              </w:rPr>
+              <w:t>1104.808</w:t>
+            </w:r>
+          </w:p>
+        </w:tc>
+        <w:tc>
+          <w:tcPr>
+            <w:tcW w:w="518" w:type="pct"/>
+            <w:tcBorders>
+              <w:left w:val="double" w:sz="4" w:space="0" w:color="auto"/>
             </w:tcBorders>
             <w:shd w:val="clear" w:color="auto" w:fill="auto"/>
             <w:noWrap/>
@@ -2734,16 +2745,13 @@
                 <w:szCs w:val="20"/>
                 <w:lang w:val="pt-BR" w:eastAsia="pt-BR"/>
               </w:rPr>
-              <w:t>1092.452</w:t>
-            </w:r>
-          </w:p>
-        </w:tc>
-        <w:tc>
-          <w:tcPr>
-            <w:tcW w:w="523" w:type="pct"/>
-            <w:tcBorders>
-              <w:left w:val="double" w:sz="4" w:space="0" w:color="auto"/>
-            </w:tcBorders>
+              <w:t>1505.642</w:t>
+            </w:r>
+          </w:p>
+        </w:tc>
+        <w:tc>
+          <w:tcPr>
+            <w:tcW w:w="518" w:type="pct"/>
             <w:shd w:val="clear" w:color="auto" w:fill="auto"/>
             <w:noWrap/>
             <w:vAlign w:val="center"/>
@@ -2769,16 +2777,16 @@
                 <w:szCs w:val="20"/>
                 <w:lang w:val="pt-BR" w:eastAsia="pt-BR"/>
               </w:rPr>
-              <w:t>1505.642</w:t>
-            </w:r>
-          </w:p>
-        </w:tc>
-        <w:tc>
-          <w:tcPr>
-            <w:tcW w:w="523" w:type="pct"/>
-            <w:shd w:val="clear" w:color="auto" w:fill="auto"/>
-            <w:noWrap/>
-            <w:vAlign w:val="center"/>
+              <w:t>1480.300</w:t>
+            </w:r>
+          </w:p>
+        </w:tc>
+        <w:tc>
+          <w:tcPr>
+            <w:tcW w:w="515" w:type="pct"/>
+            <w:shd w:val="clear" w:color="auto" w:fill="auto"/>
+            <w:noWrap/>
+            <w:vAlign w:val="bottom"/>
             <w:hideMark/>
           </w:tcPr>
           <w:p>
@@ -2797,43 +2805,8 @@
               <w:rPr>
                 <w:rFonts w:cs="Calibri"/>
                 <w:color w:val="000000"/>
-                <w:sz w:val="20"/>
-                <w:szCs w:val="20"/>
-                <w:lang w:val="pt-BR" w:eastAsia="pt-BR"/>
-              </w:rPr>
-              <w:t>1480.300</w:t>
-            </w:r>
-          </w:p>
-        </w:tc>
-        <w:tc>
-          <w:tcPr>
-            <w:tcW w:w="523" w:type="pct"/>
-            <w:shd w:val="clear" w:color="auto" w:fill="auto"/>
-            <w:noWrap/>
-            <w:vAlign w:val="center"/>
-            <w:hideMark/>
-          </w:tcPr>
-          <w:p>
-            <w:pPr>
-              <w:spacing w:after="0"/>
-              <w:jc w:val="center"/>
-              <w:rPr>
-                <w:rFonts w:cs="Calibri"/>
-                <w:color w:val="000000"/>
-                <w:sz w:val="20"/>
-                <w:szCs w:val="20"/>
-                <w:lang w:val="pt-BR" w:eastAsia="pt-BR"/>
-              </w:rPr>
-            </w:pPr>
-            <w:r>
-              <w:rPr>
-                <w:rFonts w:cs="Calibri"/>
-                <w:color w:val="000000"/>
-                <w:sz w:val="20"/>
-                <w:szCs w:val="20"/>
-                <w:lang w:val="pt-BR" w:eastAsia="pt-BR"/>
-              </w:rPr>
-              <w:t>1574.984</w:t>
+              </w:rPr>
+              <w:t>1564.619</w:t>
             </w:r>
           </w:p>
         </w:tc>
@@ -2844,7 +2817,7 @@
         </w:trPr>
         <w:tc>
           <w:tcPr>
-            <w:tcW w:w="296" w:type="pct"/>
+            <w:tcW w:w="291" w:type="pct"/>
             <w:tcBorders>
               <w:right w:val="single" w:sz="4" w:space="0" w:color="auto"/>
             </w:tcBorders>
@@ -2883,7 +2856,7 @@
         </w:tc>
         <w:tc>
           <w:tcPr>
-            <w:tcW w:w="523" w:type="pct"/>
+            <w:tcW w:w="518" w:type="pct"/>
             <w:tcBorders>
               <w:left w:val="single" w:sz="4" w:space="0" w:color="auto"/>
             </w:tcBorders>
@@ -2918,7 +2891,7 @@
         </w:tc>
         <w:tc>
           <w:tcPr>
-            <w:tcW w:w="523" w:type="pct"/>
+            <w:tcW w:w="518" w:type="pct"/>
             <w:shd w:val="clear" w:color="auto" w:fill="auto"/>
             <w:noWrap/>
             <w:vAlign w:val="center"/>
@@ -2950,13 +2923,13 @@
         </w:tc>
         <w:tc>
           <w:tcPr>
-            <w:tcW w:w="523" w:type="pct"/>
+            <w:tcW w:w="541" w:type="pct"/>
             <w:tcBorders>
               <w:right w:val="double" w:sz="4" w:space="0" w:color="auto"/>
             </w:tcBorders>
             <w:shd w:val="clear" w:color="auto" w:fill="auto"/>
             <w:noWrap/>
-            <w:vAlign w:val="center"/>
+            <w:vAlign w:val="bottom"/>
             <w:hideMark/>
           </w:tcPr>
           <w:p>
@@ -2975,29 +2948,35 @@
               <w:rPr>
                 <w:rFonts w:cs="Calibri"/>
                 <w:color w:val="000000"/>
+              </w:rPr>
+              <w:t>0.8708</w:t>
+            </w:r>
+          </w:p>
+        </w:tc>
+        <w:tc>
+          <w:tcPr>
+            <w:tcW w:w="518" w:type="pct"/>
+            <w:tcBorders>
+              <w:left w:val="double" w:sz="4" w:space="0" w:color="auto"/>
+            </w:tcBorders>
+            <w:shd w:val="clear" w:color="auto" w:fill="auto"/>
+            <w:noWrap/>
+            <w:vAlign w:val="center"/>
+            <w:hideMark/>
+          </w:tcPr>
+          <w:p>
+            <w:pPr>
+              <w:spacing w:after="0"/>
+              <w:jc w:val="center"/>
+              <w:rPr>
+                <w:rFonts w:cs="Calibri"/>
+                <w:color w:val="000000"/>
                 <w:sz w:val="20"/>
                 <w:szCs w:val="20"/>
                 <w:lang w:val="pt-BR" w:eastAsia="pt-BR"/>
               </w:rPr>
-              <w:t>0.868</w:t>
-            </w:r>
-          </w:p>
-        </w:tc>
-        <w:tc>
-          <w:tcPr>
-            <w:tcW w:w="523" w:type="pct"/>
-            <w:tcBorders>
-              <w:left w:val="double" w:sz="4" w:space="0" w:color="auto"/>
-            </w:tcBorders>
-            <w:shd w:val="clear" w:color="auto" w:fill="auto"/>
-            <w:noWrap/>
-            <w:vAlign w:val="center"/>
-            <w:hideMark/>
-          </w:tcPr>
-          <w:p>
-            <w:pPr>
-              <w:spacing w:after="0"/>
-              <w:jc w:val="center"/>
+            </w:pPr>
+            <w:r>
               <w:rPr>
                 <w:rFonts w:cs="Calibri"/>
                 <w:color w:val="000000"/>
@@ -3005,8 +2984,22 @@
                 <w:szCs w:val="20"/>
                 <w:lang w:val="pt-BR" w:eastAsia="pt-BR"/>
               </w:rPr>
-            </w:pPr>
-            <w:r>
+              <w:t>0.9341</w:t>
+            </w:r>
+          </w:p>
+        </w:tc>
+        <w:tc>
+          <w:tcPr>
+            <w:tcW w:w="518" w:type="pct"/>
+            <w:shd w:val="clear" w:color="auto" w:fill="auto"/>
+            <w:noWrap/>
+            <w:vAlign w:val="center"/>
+            <w:hideMark/>
+          </w:tcPr>
+          <w:p>
+            <w:pPr>
+              <w:spacing w:after="0"/>
+              <w:jc w:val="center"/>
               <w:rPr>
                 <w:rFonts w:cs="Calibri"/>
                 <w:color w:val="000000"/>
@@ -3014,22 +3007,8 @@
                 <w:szCs w:val="20"/>
                 <w:lang w:val="pt-BR" w:eastAsia="pt-BR"/>
               </w:rPr>
-              <w:t>0.9341</w:t>
-            </w:r>
-          </w:p>
-        </w:tc>
-        <w:tc>
-          <w:tcPr>
-            <w:tcW w:w="523" w:type="pct"/>
-            <w:shd w:val="clear" w:color="auto" w:fill="auto"/>
-            <w:noWrap/>
-            <w:vAlign w:val="center"/>
-            <w:hideMark/>
-          </w:tcPr>
-          <w:p>
-            <w:pPr>
-              <w:spacing w:after="0"/>
-              <w:jc w:val="center"/>
+            </w:pPr>
+            <w:r>
               <w:rPr>
                 <w:rFonts w:cs="Calibri"/>
                 <w:color w:val="000000"/>
@@ -3037,8 +3016,25 @@
                 <w:szCs w:val="20"/>
                 <w:lang w:val="pt-BR" w:eastAsia="pt-BR"/>
               </w:rPr>
-            </w:pPr>
-            <w:r>
+              <w:t>0.9309</w:t>
+            </w:r>
+          </w:p>
+        </w:tc>
+        <w:tc>
+          <w:tcPr>
+            <w:tcW w:w="541" w:type="pct"/>
+            <w:tcBorders>
+              <w:right w:val="double" w:sz="4" w:space="0" w:color="auto"/>
+            </w:tcBorders>
+            <w:shd w:val="clear" w:color="auto" w:fill="auto"/>
+            <w:noWrap/>
+            <w:vAlign w:val="bottom"/>
+            <w:hideMark/>
+          </w:tcPr>
+          <w:p>
+            <w:pPr>
+              <w:spacing w:after="0"/>
+              <w:jc w:val="center"/>
               <w:rPr>
                 <w:rFonts w:cs="Calibri"/>
                 <w:color w:val="000000"/>
@@ -3046,15 +3042,21 @@
                 <w:szCs w:val="20"/>
                 <w:lang w:val="pt-BR" w:eastAsia="pt-BR"/>
               </w:rPr>
-              <w:t>0.9309</w:t>
-            </w:r>
-          </w:p>
-        </w:tc>
-        <w:tc>
-          <w:tcPr>
-            <w:tcW w:w="523" w:type="pct"/>
-            <w:tcBorders>
-              <w:right w:val="double" w:sz="4" w:space="0" w:color="auto"/>
+            </w:pPr>
+            <w:r>
+              <w:rPr>
+                <w:rFonts w:cs="Calibri"/>
+                <w:color w:val="000000"/>
+              </w:rPr>
+              <w:t>0.9310</w:t>
+            </w:r>
+          </w:p>
+        </w:tc>
+        <w:tc>
+          <w:tcPr>
+            <w:tcW w:w="518" w:type="pct"/>
+            <w:tcBorders>
+              <w:left w:val="double" w:sz="4" w:space="0" w:color="auto"/>
             </w:tcBorders>
             <w:shd w:val="clear" w:color="auto" w:fill="auto"/>
             <w:noWrap/>
@@ -3081,16 +3083,13 @@
                 <w:szCs w:val="20"/>
                 <w:lang w:val="pt-BR" w:eastAsia="pt-BR"/>
               </w:rPr>
-              <w:t>0.9302</w:t>
-            </w:r>
-          </w:p>
-        </w:tc>
-        <w:tc>
-          <w:tcPr>
-            <w:tcW w:w="523" w:type="pct"/>
-            <w:tcBorders>
-              <w:left w:val="double" w:sz="4" w:space="0" w:color="auto"/>
-            </w:tcBorders>
+              <w:t>0.8956</w:t>
+            </w:r>
+          </w:p>
+        </w:tc>
+        <w:tc>
+          <w:tcPr>
+            <w:tcW w:w="518" w:type="pct"/>
             <w:shd w:val="clear" w:color="auto" w:fill="auto"/>
             <w:noWrap/>
             <w:vAlign w:val="center"/>
@@ -3116,16 +3115,16 @@
                 <w:szCs w:val="20"/>
                 <w:lang w:val="pt-BR" w:eastAsia="pt-BR"/>
               </w:rPr>
-              <w:t>0.8956</w:t>
-            </w:r>
-          </w:p>
-        </w:tc>
-        <w:tc>
-          <w:tcPr>
-            <w:tcW w:w="523" w:type="pct"/>
-            <w:shd w:val="clear" w:color="auto" w:fill="auto"/>
-            <w:noWrap/>
-            <w:vAlign w:val="center"/>
+              <w:t>0.8792</w:t>
+            </w:r>
+          </w:p>
+        </w:tc>
+        <w:tc>
+          <w:tcPr>
+            <w:tcW w:w="515" w:type="pct"/>
+            <w:shd w:val="clear" w:color="auto" w:fill="auto"/>
+            <w:noWrap/>
+            <w:vAlign w:val="bottom"/>
             <w:hideMark/>
           </w:tcPr>
           <w:p>
@@ -3144,43 +3143,8 @@
               <w:rPr>
                 <w:rFonts w:cs="Calibri"/>
                 <w:color w:val="000000"/>
-                <w:sz w:val="20"/>
-                <w:szCs w:val="20"/>
-                <w:lang w:val="pt-BR" w:eastAsia="pt-BR"/>
-              </w:rPr>
-              <w:t>0.8792</w:t>
-            </w:r>
-          </w:p>
-        </w:tc>
-        <w:tc>
-          <w:tcPr>
-            <w:tcW w:w="523" w:type="pct"/>
-            <w:shd w:val="clear" w:color="auto" w:fill="auto"/>
-            <w:noWrap/>
-            <w:vAlign w:val="center"/>
-            <w:hideMark/>
-          </w:tcPr>
-          <w:p>
-            <w:pPr>
-              <w:spacing w:after="0"/>
-              <w:jc w:val="center"/>
-              <w:rPr>
-                <w:rFonts w:cs="Calibri"/>
-                <w:color w:val="000000"/>
-                <w:sz w:val="20"/>
-                <w:szCs w:val="20"/>
-                <w:lang w:val="pt-BR" w:eastAsia="pt-BR"/>
-              </w:rPr>
-            </w:pPr>
-            <w:r>
-              <w:rPr>
-                <w:rFonts w:cs="Calibri"/>
-                <w:color w:val="000000"/>
-                <w:sz w:val="20"/>
-                <w:szCs w:val="20"/>
-                <w:lang w:val="pt-BR" w:eastAsia="pt-BR"/>
-              </w:rPr>
-              <w:t>0.8745</w:t>
+              </w:rPr>
+              <w:t>0.8761</w:t>
             </w:r>
           </w:p>
         </w:tc>
@@ -3762,9 +3726,10 @@
             </w:pPr>
             <w:r>
               <w:rPr>
-                <w:lang w:val="pt-BR" w:eastAsia="pt-BR"/>
-              </w:rPr>
-              <w:t>1.0021</w:t>
+                <w:rFonts w:cs="Calibri"/>
+                <w:color w:val="000000"/>
+              </w:rPr>
+              <w:t>1.0006</w:t>
             </w:r>
           </w:p>
         </w:tc>
@@ -3917,9 +3882,10 @@
             </w:pPr>
             <w:r>
               <w:rPr>
-                <w:lang w:val="pt-BR" w:eastAsia="pt-BR"/>
-              </w:rPr>
-              <w:t>0.9295</w:t>
+                <w:rFonts w:cs="Calibri"/>
+                <w:color w:val="000000"/>
+              </w:rPr>
+              <w:t>0.9402</w:t>
             </w:r>
           </w:p>
         </w:tc>
@@ -4069,9 +4035,10 @@
             </w:pPr>
             <w:r>
               <w:rPr>
-                <w:lang w:val="pt-BR" w:eastAsia="pt-BR"/>
-              </w:rPr>
-              <w:t>0.9999</w:t>
+                <w:rFonts w:cs="Calibri"/>
+                <w:color w:val="000000"/>
+              </w:rPr>
+              <w:t>1.0030</w:t>
             </w:r>
           </w:p>
         </w:tc>
@@ -4216,9 +4183,10 @@
             </w:pPr>
             <w:r>
               <w:rPr>
-                <w:lang w:val="pt-BR" w:eastAsia="pt-BR"/>
-              </w:rPr>
-              <w:t>1.0356</w:t>
+                <w:rFonts w:cs="Calibri"/>
+                <w:color w:val="000000"/>
+              </w:rPr>
+              <w:t>1.0414</w:t>
             </w:r>
           </w:p>
         </w:tc>
@@ -4368,9 +4336,10 @@
             </w:pPr>
             <w:r>
               <w:rPr>
-                <w:lang w:val="pt-BR" w:eastAsia="pt-BR"/>
-              </w:rPr>
-              <w:t>0.9979</w:t>
+                <w:rFonts w:cs="Calibri"/>
+                <w:color w:val="000000"/>
+              </w:rPr>
+              <w:t>0.9990</w:t>
             </w:r>
           </w:p>
         </w:tc>
@@ -4515,9 +4484,10 @@
             </w:pPr>
             <w:r>
               <w:rPr>
-                <w:lang w:val="pt-BR" w:eastAsia="pt-BR"/>
-              </w:rPr>
-              <w:t>1.0197</w:t>
+                <w:rFonts w:cs="Calibri"/>
+                <w:color w:val="000000"/>
+              </w:rPr>
+              <w:t>1.0148</w:t>
             </w:r>
           </w:p>
         </w:tc>
@@ -4675,9 +4645,10 @@
             </w:pPr>
             <w:r>
               <w:rPr>
-                <w:lang w:val="pt-BR" w:eastAsia="pt-BR"/>
-              </w:rPr>
-              <w:t>0.9929</w:t>
+                <w:rFonts w:cs="Calibri"/>
+                <w:color w:val="000000"/>
+              </w:rPr>
+              <w:t>1.0011</w:t>
             </w:r>
           </w:p>
         </w:tc>
@@ -4830,7 +4801,8 @@
             </w:pPr>
             <w:r>
               <w:rPr>
-                <w:lang w:val="pt-BR" w:eastAsia="pt-BR"/>
+                <w:rFonts w:cs="Calibri"/>
+                <w:color w:val="000000"/>
               </w:rPr>
               <w:t>0.9182</w:t>
             </w:r>
@@ -4982,9 +4954,10 @@
             </w:pPr>
             <w:r>
               <w:rPr>
-                <w:lang w:val="pt-BR" w:eastAsia="pt-BR"/>
-              </w:rPr>
-              <w:t>1.0140</w:t>
+                <w:rFonts w:cs="Calibri"/>
+                <w:color w:val="000000"/>
+              </w:rPr>
+              <w:t>1.0205</w:t>
             </w:r>
           </w:p>
         </w:tc>
@@ -5129,7 +5102,8 @@
             </w:pPr>
             <w:r>
               <w:rPr>
-                <w:lang w:val="pt-BR" w:eastAsia="pt-BR"/>
+                <w:rFonts w:cs="Calibri"/>
+                <w:color w:val="000000"/>
               </w:rPr>
               <w:t>--</w:t>
             </w:r>
@@ -5281,9 +5255,10 @@
             </w:pPr>
             <w:r>
               <w:rPr>
-                <w:lang w:val="pt-BR" w:eastAsia="pt-BR"/>
-              </w:rPr>
-              <w:t>1.0444</w:t>
+                <w:rFonts w:cs="Calibri"/>
+                <w:color w:val="000000"/>
+              </w:rPr>
+              <w:t>1.0382</w:t>
             </w:r>
           </w:p>
         </w:tc>
@@ -5428,7 +5403,8 @@
             </w:pPr>
             <w:r>
               <w:rPr>
-                <w:lang w:val="pt-BR" w:eastAsia="pt-BR"/>
+                <w:rFonts w:cs="Calibri"/>
+                <w:color w:val="000000"/>
               </w:rPr>
               <w:t>--</w:t>
             </w:r>
@@ -5588,9 +5564,10 @@
             </w:pPr>
             <w:r>
               <w:rPr>
-                <w:lang w:val="pt-BR" w:eastAsia="pt-BR"/>
-              </w:rPr>
-              <w:t>0.9332</w:t>
+                <w:rFonts w:cs="Calibri"/>
+                <w:color w:val="000000"/>
+              </w:rPr>
+              <w:t>0.9621</w:t>
             </w:r>
           </w:p>
         </w:tc>
@@ -5743,7 +5720,8 @@
             </w:pPr>
             <w:r>
               <w:rPr>
-                <w:lang w:val="pt-BR" w:eastAsia="pt-BR"/>
+                <w:rFonts w:cs="Calibri"/>
+                <w:color w:val="000000"/>
               </w:rPr>
               <w:t>--</w:t>
             </w:r>
@@ -5895,9 +5873,10 @@
             </w:pPr>
             <w:r>
               <w:rPr>
-                <w:lang w:val="pt-BR" w:eastAsia="pt-BR"/>
-              </w:rPr>
-              <w:t>0.9962</w:t>
+                <w:rFonts w:cs="Calibri"/>
+                <w:color w:val="000000"/>
+              </w:rPr>
+              <w:t>0.9958</w:t>
             </w:r>
           </w:p>
         </w:tc>
@@ -6042,7 +6021,8 @@
             </w:pPr>
             <w:r>
               <w:rPr>
-                <w:lang w:val="pt-BR" w:eastAsia="pt-BR"/>
+                <w:rFonts w:cs="Calibri"/>
+                <w:color w:val="000000"/>
               </w:rPr>
               <w:t>--</w:t>
             </w:r>
@@ -6194,9 +6174,10 @@
             </w:pPr>
             <w:r>
               <w:rPr>
-                <w:lang w:val="pt-BR" w:eastAsia="pt-BR"/>
-              </w:rPr>
-              <w:t>1.0558</w:t>
+                <w:rFonts w:cs="Calibri"/>
+                <w:color w:val="000000"/>
+              </w:rPr>
+              <w:t>1.0347</w:t>
             </w:r>
           </w:p>
         </w:tc>
@@ -6341,9 +6322,10 @@
             </w:pPr>
             <w:r>
               <w:rPr>
-                <w:lang w:val="pt-BR" w:eastAsia="pt-BR"/>
-              </w:rPr>
-              <w:t>1.0156</w:t>
+                <w:rFonts w:cs="Calibri"/>
+                <w:color w:val="000000"/>
+              </w:rPr>
+              <w:t>1.0101</w:t>
             </w:r>
           </w:p>
         </w:tc>
@@ -6501,7 +6483,8 @@
             </w:pPr>
             <w:r>
               <w:rPr>
-                <w:lang w:val="pt-BR" w:eastAsia="pt-BR"/>
+                <w:rFonts w:cs="Calibri"/>
+                <w:color w:val="000000"/>
               </w:rPr>
               <w:t>--</w:t>
             </w:r>
@@ -6656,9 +6639,10 @@
             </w:pPr>
             <w:r>
               <w:rPr>
-                <w:lang w:val="pt-BR" w:eastAsia="pt-BR"/>
-              </w:rPr>
-              <w:t>1.0190</w:t>
+                <w:rFonts w:cs="Calibri"/>
+                <w:color w:val="000000"/>
+              </w:rPr>
+              <w:t>0.9402</w:t>
             </w:r>
           </w:p>
         </w:tc>
@@ -6808,9 +6792,10 @@
             </w:pPr>
             <w:r>
               <w:rPr>
-                <w:lang w:val="pt-BR" w:eastAsia="pt-BR"/>
-              </w:rPr>
-              <w:t>1.0298</w:t>
+                <w:rFonts w:cs="Calibri"/>
+                <w:color w:val="000000"/>
+              </w:rPr>
+              <w:t>1.0249</w:t>
             </w:r>
           </w:p>
         </w:tc>
@@ -6955,9 +6940,10 @@
             </w:pPr>
             <w:r>
               <w:rPr>
-                <w:lang w:val="pt-BR" w:eastAsia="pt-BR"/>
-              </w:rPr>
-              <w:t>--*</w:t>
+                <w:rFonts w:cs="Calibri"/>
+                <w:color w:val="000000"/>
+              </w:rPr>
+              <w:t>1.0415</w:t>
             </w:r>
           </w:p>
         </w:tc>
@@ -7107,9 +7093,10 @@
             </w:pPr>
             <w:r>
               <w:rPr>
-                <w:lang w:val="pt-BR" w:eastAsia="pt-BR"/>
-              </w:rPr>
-              <w:t>--*</w:t>
+                <w:rFonts w:cs="Calibri"/>
+                <w:color w:val="000000"/>
+              </w:rPr>
+              <w:t>1.0250</w:t>
             </w:r>
           </w:p>
         </w:tc>
@@ -7254,9 +7241,10 @@
             </w:pPr>
             <w:r>
               <w:rPr>
-                <w:lang w:val="pt-BR" w:eastAsia="pt-BR"/>
-              </w:rPr>
-              <w:t>0.9288</w:t>
+                <w:rFonts w:cs="Calibri"/>
+                <w:color w:val="000000"/>
+              </w:rPr>
+              <w:t>1.0147</w:t>
             </w:r>
           </w:p>
         </w:tc>
@@ -7414,7 +7402,8 @@
             </w:pPr>
             <w:r>
               <w:rPr>
-                <w:lang w:val="pt-BR" w:eastAsia="pt-BR"/>
+                <w:rFonts w:cs="Calibri"/>
+                <w:color w:val="000000"/>
               </w:rPr>
               <w:t>--</w:t>
             </w:r>
@@ -7569,9 +7558,10 @@
             </w:pPr>
             <w:r>
               <w:rPr>
-                <w:lang w:val="pt-BR" w:eastAsia="pt-BR"/>
-              </w:rPr>
-              <w:t>0.9215</w:t>
+                <w:rFonts w:cs="Calibri"/>
+                <w:color w:val="000000"/>
+              </w:rPr>
+              <w:t>0.9325</w:t>
             </w:r>
           </w:p>
         </w:tc>
@@ -7719,9 +7709,10 @@
             </w:pPr>
             <w:r>
               <w:rPr>
-                <w:lang w:val="pt-BR" w:eastAsia="pt-BR"/>
-              </w:rPr>
-              <w:t>1.0240</w:t>
+                <w:rFonts w:cs="Calibri"/>
+                <w:color w:val="000000"/>
+              </w:rPr>
+              <w:t>1.0258</w:t>
             </w:r>
           </w:p>
         </w:tc>
@@ -7864,9 +7855,10 @@
             </w:pPr>
             <w:r>
               <w:rPr>
-                <w:lang w:val="pt-BR" w:eastAsia="pt-BR"/>
-              </w:rPr>
-              <w:t>1.0385</w:t>
+                <w:rFonts w:cs="Calibri"/>
+                <w:color w:val="000000"/>
+              </w:rPr>
+              <w:t>1.0452</w:t>
             </w:r>
           </w:p>
         </w:tc>
@@ -8014,9 +8006,10 @@
             </w:pPr>
             <w:r>
               <w:rPr>
-                <w:lang w:val="pt-BR" w:eastAsia="pt-BR"/>
-              </w:rPr>
-              <w:t>1.0333</w:t>
+                <w:rFonts w:cs="Calibri"/>
+                <w:color w:val="000000"/>
+              </w:rPr>
+              <w:t>1.0207</w:t>
             </w:r>
           </w:p>
         </w:tc>
@@ -8159,9 +8152,10 @@
             </w:pPr>
             <w:r>
               <w:rPr>
-                <w:lang w:val="pt-BR" w:eastAsia="pt-BR"/>
-              </w:rPr>
-              <w:t>1.0182</w:t>
+                <w:rFonts w:cs="Calibri"/>
+                <w:color w:val="000000"/>
+              </w:rPr>
+              <w:t>1.0135</w:t>
             </w:r>
           </w:p>
         </w:tc>
@@ -8673,11 +8667,10 @@
             </w:pPr>
             <w:r>
               <w:rPr>
-                <w:rFonts w:eastAsia="Times New Roman" w:cs="Calibri"/>
-                <w:color w:val="000000"/>
-                <w:lang w:val="pt-BR" w:eastAsia="pt-BR"/>
-              </w:rPr>
-              <w:t>-0.21%</w:t>
+                <w:rFonts w:cs="Calibri"/>
+                <w:color w:val="000000"/>
+              </w:rPr>
+              <w:t>-0.06%</w:t>
             </w:r>
           </w:p>
         </w:tc>
@@ -8814,11 +8807,10 @@
             </w:pPr>
             <w:r>
               <w:rPr>
-                <w:rFonts w:eastAsia="Times New Roman" w:cs="Calibri"/>
-                <w:color w:val="000000"/>
-                <w:lang w:val="pt-BR" w:eastAsia="pt-BR"/>
-              </w:rPr>
-              <w:t>6.11%</w:t>
+                <w:rFonts w:cs="Calibri"/>
+                <w:color w:val="000000"/>
+              </w:rPr>
+              <w:t>5.03%</w:t>
             </w:r>
           </w:p>
         </w:tc>
@@ -8949,11 +8941,10 @@
             </w:pPr>
             <w:r>
               <w:rPr>
-                <w:rFonts w:eastAsia="Times New Roman" w:cs="Calibri"/>
-                <w:color w:val="000000"/>
-                <w:lang w:val="pt-BR" w:eastAsia="pt-BR"/>
-              </w:rPr>
-              <w:t>0.01%</w:t>
+                <w:rFonts w:cs="Calibri"/>
+                <w:color w:val="000000"/>
+              </w:rPr>
+              <w:t>-0.30%</w:t>
             </w:r>
           </w:p>
         </w:tc>
@@ -9079,11 +9070,10 @@
             </w:pPr>
             <w:r>
               <w:rPr>
-                <w:rFonts w:eastAsia="Times New Roman" w:cs="Calibri"/>
-                <w:color w:val="000000"/>
-                <w:lang w:val="pt-BR" w:eastAsia="pt-BR"/>
-              </w:rPr>
-              <w:t>1.64%</w:t>
+                <w:rFonts w:cs="Calibri"/>
+                <w:color w:val="000000"/>
+              </w:rPr>
+              <w:t>1.09%</w:t>
             </w:r>
           </w:p>
         </w:tc>
@@ -9214,11 +9204,10 @@
             </w:pPr>
             <w:r>
               <w:rPr>
-                <w:rFonts w:eastAsia="Times New Roman" w:cs="Calibri"/>
-                <w:color w:val="000000"/>
-                <w:lang w:val="pt-BR" w:eastAsia="pt-BR"/>
-              </w:rPr>
-              <w:t>0.21%</w:t>
+                <w:rFonts w:cs="Calibri"/>
+                <w:color w:val="000000"/>
+              </w:rPr>
+              <w:t>0.10%</w:t>
             </w:r>
           </w:p>
         </w:tc>
@@ -9344,11 +9333,10 @@
             </w:pPr>
             <w:r>
               <w:rPr>
-                <w:rFonts w:eastAsia="Times New Roman" w:cs="Calibri"/>
-                <w:color w:val="000000"/>
-                <w:lang w:val="pt-BR" w:eastAsia="pt-BR"/>
-              </w:rPr>
-              <w:t>-4.29%</w:t>
+                <w:rFonts w:cs="Calibri"/>
+                <w:color w:val="000000"/>
+              </w:rPr>
+              <w:t>-3.78%</w:t>
             </w:r>
           </w:p>
         </w:tc>
@@ -9490,11 +9478,10 @@
             </w:pPr>
             <w:r>
               <w:rPr>
-                <w:rFonts w:eastAsia="Times New Roman" w:cs="Calibri"/>
-                <w:color w:val="000000"/>
-                <w:lang w:val="pt-BR" w:eastAsia="pt-BR"/>
-              </w:rPr>
-              <w:t>2.75%</w:t>
+                <w:rFonts w:cs="Calibri"/>
+                <w:color w:val="000000"/>
+              </w:rPr>
+              <w:t>1.95%</w:t>
             </w:r>
           </w:p>
         </w:tc>
@@ -9631,9 +9618,8 @@
             </w:pPr>
             <w:r>
               <w:rPr>
-                <w:rFonts w:eastAsia="Times New Roman" w:cs="Calibri"/>
-                <w:color w:val="000000"/>
-                <w:lang w:val="pt-BR" w:eastAsia="pt-BR"/>
+                <w:rFonts w:cs="Calibri"/>
+                <w:color w:val="000000"/>
               </w:rPr>
               <w:t>6.54%</w:t>
             </w:r>
@@ -9766,11 +9752,10 @@
             </w:pPr>
             <w:r>
               <w:rPr>
-                <w:rFonts w:eastAsia="Times New Roman" w:cs="Calibri"/>
-                <w:color w:val="000000"/>
-                <w:lang w:val="pt-BR" w:eastAsia="pt-BR"/>
-              </w:rPr>
-              <w:t>2.69%</w:t>
+                <w:rFonts w:cs="Calibri"/>
+                <w:color w:val="000000"/>
+              </w:rPr>
+              <w:t>2.06%</w:t>
             </w:r>
           </w:p>
         </w:tc>
@@ -9896,9 +9881,8 @@
             </w:pPr>
             <w:r>
               <w:rPr>
-                <w:rFonts w:eastAsia="Times New Roman" w:cs="Calibri"/>
-                <w:color w:val="000000"/>
-                <w:lang w:val="pt-BR" w:eastAsia="pt-BR"/>
+                <w:rFonts w:cs="Calibri"/>
+                <w:color w:val="000000"/>
               </w:rPr>
               <w:t>--</w:t>
             </w:r>
@@ -10031,11 +10015,10 @@
             </w:pPr>
             <w:r>
               <w:rPr>
-                <w:rFonts w:eastAsia="Times New Roman" w:cs="Calibri"/>
-                <w:color w:val="000000"/>
-                <w:lang w:val="pt-BR" w:eastAsia="pt-BR"/>
-              </w:rPr>
-              <w:t>-2.65%</w:t>
+                <w:rFonts w:cs="Calibri"/>
+                <w:color w:val="000000"/>
+              </w:rPr>
+              <w:t>-2.04%</w:t>
             </w:r>
           </w:p>
         </w:tc>
@@ -10161,9 +10144,8 @@
             </w:pPr>
             <w:r>
               <w:rPr>
-                <w:rFonts w:eastAsia="Times New Roman" w:cs="Calibri"/>
-                <w:color w:val="000000"/>
-                <w:lang w:val="pt-BR" w:eastAsia="pt-BR"/>
+                <w:rFonts w:cs="Calibri"/>
+                <w:color w:val="000000"/>
               </w:rPr>
               <w:t>--</w:t>
             </w:r>
@@ -10307,11 +10289,10 @@
             </w:pPr>
             <w:r>
               <w:rPr>
-                <w:rFonts w:eastAsia="Times New Roman" w:cs="Calibri"/>
-                <w:color w:val="000000"/>
-                <w:lang w:val="pt-BR" w:eastAsia="pt-BR"/>
-              </w:rPr>
-              <w:t>6.12%</w:t>
+                <w:rFonts w:cs="Calibri"/>
+                <w:color w:val="000000"/>
+              </w:rPr>
+              <w:t>3.21%</w:t>
             </w:r>
           </w:p>
         </w:tc>
@@ -10448,9 +10429,8 @@
             </w:pPr>
             <w:r>
               <w:rPr>
-                <w:rFonts w:eastAsia="Times New Roman" w:cs="Calibri"/>
-                <w:color w:val="000000"/>
-                <w:lang w:val="pt-BR" w:eastAsia="pt-BR"/>
+                <w:rFonts w:cs="Calibri"/>
+                <w:color w:val="000000"/>
               </w:rPr>
               <w:t>--</w:t>
             </w:r>
@@ -10583,11 +10563,10 @@
             </w:pPr>
             <w:r>
               <w:rPr>
-                <w:rFonts w:eastAsia="Times New Roman" w:cs="Calibri"/>
-                <w:color w:val="000000"/>
-                <w:lang w:val="pt-BR" w:eastAsia="pt-BR"/>
-              </w:rPr>
-              <w:t>2.51%</w:t>
+                <w:rFonts w:cs="Calibri"/>
+                <w:color w:val="000000"/>
+              </w:rPr>
+              <w:t>2.54%</w:t>
             </w:r>
           </w:p>
         </w:tc>
@@ -10713,9 +10692,8 @@
             </w:pPr>
             <w:r>
               <w:rPr>
-                <w:rFonts w:eastAsia="Times New Roman" w:cs="Calibri"/>
-                <w:color w:val="000000"/>
-                <w:lang w:val="pt-BR" w:eastAsia="pt-BR"/>
+                <w:rFonts w:cs="Calibri"/>
+                <w:color w:val="000000"/>
               </w:rPr>
               <w:t>--</w:t>
             </w:r>
@@ -10848,11 +10826,10 @@
             </w:pPr>
             <w:r>
               <w:rPr>
-                <w:rFonts w:eastAsia="Times New Roman" w:cs="Calibri"/>
-                <w:color w:val="000000"/>
-                <w:lang w:val="pt-BR" w:eastAsia="pt-BR"/>
-              </w:rPr>
-              <w:t>-6.00%</w:t>
+                <w:rFonts w:cs="Calibri"/>
+                <w:color w:val="000000"/>
+              </w:rPr>
+              <w:t>-3.89%</w:t>
             </w:r>
           </w:p>
         </w:tc>
@@ -10978,11 +10955,10 @@
             </w:pPr>
             <w:r>
               <w:rPr>
-                <w:rFonts w:eastAsia="Times New Roman" w:cs="Calibri"/>
-                <w:color w:val="000000"/>
-                <w:lang w:val="pt-BR" w:eastAsia="pt-BR"/>
-              </w:rPr>
-              <w:t>-4.29%</w:t>
+                <w:rFonts w:cs="Calibri"/>
+                <w:color w:val="000000"/>
+              </w:rPr>
+              <w:t>-3.73%</w:t>
             </w:r>
           </w:p>
         </w:tc>
@@ -11124,9 +11100,8 @@
             </w:pPr>
             <w:r>
               <w:rPr>
-                <w:rFonts w:eastAsia="Times New Roman" w:cs="Calibri"/>
-                <w:color w:val="000000"/>
-                <w:lang w:val="pt-BR" w:eastAsia="pt-BR"/>
+                <w:rFonts w:cs="Calibri"/>
+                <w:color w:val="000000"/>
               </w:rPr>
               <w:t>--</w:t>
             </w:r>
@@ -11265,11 +11240,10 @@
             </w:pPr>
             <w:r>
               <w:rPr>
-                <w:rFonts w:eastAsia="Times New Roman" w:cs="Calibri"/>
-                <w:color w:val="000000"/>
-                <w:lang w:val="pt-BR" w:eastAsia="pt-BR"/>
-              </w:rPr>
-              <w:t>-2.93%</w:t>
+                <w:rFonts w:cs="Calibri"/>
+                <w:color w:val="000000"/>
+              </w:rPr>
+              <w:t>5.03%</w:t>
             </w:r>
           </w:p>
         </w:tc>
@@ -11400,11 +11374,10 @@
             </w:pPr>
             <w:r>
               <w:rPr>
-                <w:rFonts w:eastAsia="Times New Roman" w:cs="Calibri"/>
-                <w:color w:val="000000"/>
-                <w:lang w:val="pt-BR" w:eastAsia="pt-BR"/>
-              </w:rPr>
-              <w:t>0.30%</w:t>
+                <w:rFonts w:cs="Calibri"/>
+                <w:color w:val="000000"/>
+              </w:rPr>
+              <w:t>0.77%</w:t>
             </w:r>
           </w:p>
         </w:tc>
@@ -11530,11 +11503,10 @@
             </w:pPr>
             <w:r>
               <w:rPr>
-                <w:rFonts w:eastAsia="Times New Roman" w:cs="Calibri"/>
-                <w:color w:val="000000"/>
-                <w:lang w:val="pt-BR" w:eastAsia="pt-BR"/>
-              </w:rPr>
-              <w:t>--*</w:t>
+                <w:rFonts w:cs="Calibri"/>
+                <w:color w:val="000000"/>
+              </w:rPr>
+              <w:t>1.08%</w:t>
             </w:r>
           </w:p>
         </w:tc>
@@ -11665,11 +11637,10 @@
             </w:pPr>
             <w:r>
               <w:rPr>
-                <w:rFonts w:eastAsia="Times New Roman" w:cs="Calibri"/>
-                <w:color w:val="000000"/>
-                <w:lang w:val="pt-BR" w:eastAsia="pt-BR"/>
-              </w:rPr>
-              <w:t>--*</w:t>
+                <w:rFonts w:cs="Calibri"/>
+                <w:color w:val="000000"/>
+              </w:rPr>
+              <w:t>-0.94%</w:t>
             </w:r>
           </w:p>
         </w:tc>
@@ -11795,11 +11766,10 @@
             </w:pPr>
             <w:r>
               <w:rPr>
-                <w:rFonts w:eastAsia="Times New Roman" w:cs="Calibri"/>
-                <w:color w:val="000000"/>
-                <w:lang w:val="pt-BR" w:eastAsia="pt-BR"/>
-              </w:rPr>
-              <w:t>5.00%</w:t>
+                <w:rFonts w:cs="Calibri"/>
+                <w:color w:val="000000"/>
+              </w:rPr>
+              <w:t>-3.78%</w:t>
             </w:r>
           </w:p>
         </w:tc>
@@ -11941,9 +11911,8 @@
             </w:pPr>
             <w:r>
               <w:rPr>
-                <w:rFonts w:eastAsia="Times New Roman" w:cs="Calibri"/>
-                <w:color w:val="000000"/>
-                <w:lang w:val="pt-BR" w:eastAsia="pt-BR"/>
+                <w:rFonts w:cs="Calibri"/>
+                <w:color w:val="000000"/>
               </w:rPr>
               <w:t>--</w:t>
             </w:r>
@@ -12082,11 +12051,10 @@
             </w:pPr>
             <w:r>
               <w:rPr>
-                <w:rFonts w:eastAsia="Times New Roman" w:cs="Calibri"/>
-                <w:color w:val="000000"/>
-                <w:lang w:val="pt-BR" w:eastAsia="pt-BR"/>
-              </w:rPr>
-              <w:t>6.30%</w:t>
+                <w:rFonts w:cs="Calibri"/>
+                <w:color w:val="000000"/>
+              </w:rPr>
+              <w:t>5.19%</w:t>
             </w:r>
           </w:p>
         </w:tc>
@@ -12215,11 +12183,10 @@
             </w:pPr>
             <w:r>
               <w:rPr>
-                <w:rFonts w:eastAsia="Times New Roman" w:cs="Calibri"/>
-                <w:color w:val="000000"/>
-                <w:lang w:val="pt-BR" w:eastAsia="pt-BR"/>
-              </w:rPr>
-              <w:t>0.69%</w:t>
+                <w:rFonts w:cs="Calibri"/>
+                <w:color w:val="000000"/>
+              </w:rPr>
+              <w:t>0.51%</w:t>
             </w:r>
           </w:p>
         </w:tc>
@@ -12343,11 +12310,10 @@
             </w:pPr>
             <w:r>
               <w:rPr>
-                <w:rFonts w:eastAsia="Times New Roman" w:cs="Calibri"/>
-                <w:color w:val="000000"/>
-                <w:lang w:val="pt-BR" w:eastAsia="pt-BR"/>
-              </w:rPr>
-              <w:t>1.59%</w:t>
+                <w:rFonts w:cs="Calibri"/>
+                <w:color w:val="000000"/>
+              </w:rPr>
+              <w:t>0.96%</w:t>
             </w:r>
           </w:p>
         </w:tc>
@@ -12476,11 +12442,10 @@
             </w:pPr>
             <w:r>
               <w:rPr>
-                <w:rFonts w:eastAsia="Times New Roman" w:cs="Calibri"/>
-                <w:color w:val="000000"/>
-                <w:lang w:val="pt-BR" w:eastAsia="pt-BR"/>
-              </w:rPr>
-              <w:t>-1.96%</w:t>
+                <w:rFonts w:cs="Calibri"/>
+                <w:color w:val="000000"/>
+              </w:rPr>
+              <w:t>-0.72%</w:t>
             </w:r>
           </w:p>
         </w:tc>
@@ -12604,11 +12569,10 @@
             </w:pPr>
             <w:r>
               <w:rPr>
-                <w:rFonts w:eastAsia="Times New Roman" w:cs="Calibri"/>
-                <w:color w:val="000000"/>
-                <w:lang w:val="pt-BR" w:eastAsia="pt-BR"/>
-              </w:rPr>
-              <w:t>-4.35%</w:t>
+                <w:rFonts w:cs="Calibri"/>
+                <w:color w:val="000000"/>
+              </w:rPr>
+              <w:t>-3.86%</w:t>
             </w:r>
           </w:p>
         </w:tc>
@@ -30478,6 +30442,10 @@
 </file>
 
 <file path=customXml/item1.xml><?xml version="1.0" encoding="utf-8"?>
+<b:Sources xmlns:b="http://schemas.openxmlformats.org/officeDocument/2006/bibliography" xmlns="http://schemas.openxmlformats.org/officeDocument/2006/bibliography" SelectedStyle="\APASixthEditionOfficeOnline.xsl" StyleName="APA" Version="6"/>
+</file>
+
+<file path=customXml/item2.xml><?xml version="1.0" encoding="utf-8"?>
 <?mso-contentType ?>
 <FormTemplates xmlns="http://schemas.microsoft.com/sharepoint/v3/contenttype/forms">
   <Display>DocumentLibraryForm</Display>
@@ -30486,7 +30454,7 @@
 </FormTemplates>
 </file>
 
-<file path=customXml/item2.xml><?xml version="1.0" encoding="utf-8"?>
+<file path=customXml/item3.xml><?xml version="1.0" encoding="utf-8"?>
 <ct:contentTypeSchema xmlns:ct="http://schemas.microsoft.com/office/2006/metadata/contentType" xmlns:ma="http://schemas.microsoft.com/office/2006/metadata/properties/metaAttributes" ct:_="" ma:_="" ma:contentTypeName="Document" ma:contentTypeID="0x010100D8E5F8D71199BF4B92F5E9C1495046F9" ma:contentTypeVersion="12" ma:contentTypeDescription="Create a new document." ma:contentTypeScope="" ma:versionID="80825323a24c89e61cddc58c1f53256c">
   <xsd:schema xmlns:xsd="http://www.w3.org/2001/XMLSchema" xmlns:xs="http://www.w3.org/2001/XMLSchema" xmlns:p="http://schemas.microsoft.com/office/2006/metadata/properties" xmlns:ns2="40ce4673-74cc-45c9-81aa-9c2016c8ac30" xmlns:ns3="e744d1c7-7711-4dee-a3aa-648ee8750ab9" targetNamespace="http://schemas.microsoft.com/office/2006/metadata/properties" ma:root="true" ma:fieldsID="aec48f0230a69c983b3dab9a0cfafcd8" ns2:_="" ns3:_="">
     <xsd:import namespace="40ce4673-74cc-45c9-81aa-9c2016c8ac30"/>
@@ -30703,17 +30671,21 @@
 </ct:contentTypeSchema>
 </file>
 
-<file path=customXml/item3.xml><?xml version="1.0" encoding="utf-8"?>
+<file path=customXml/item4.xml><?xml version="1.0" encoding="utf-8"?>
 <p:properties xmlns:p="http://schemas.microsoft.com/office/2006/metadata/properties" xmlns:xsi="http://www.w3.org/2001/XMLSchema-instance" xmlns:pc="http://schemas.microsoft.com/office/infopath/2007/PartnerControls">
   <documentManagement/>
 </p:properties>
 </file>
 
-<file path=customXml/item4.xml><?xml version="1.0" encoding="utf-8"?>
-<b:Sources xmlns:b="http://schemas.openxmlformats.org/officeDocument/2006/bibliography" xmlns="http://schemas.openxmlformats.org/officeDocument/2006/bibliography" SelectedStyle="\APASixthEditionOfficeOnline.xsl" StyleName="APA" Version="6"/>
+<file path=customXml/itemProps1.xml><?xml version="1.0" encoding="utf-8"?>
+<ds:datastoreItem xmlns:ds="http://schemas.openxmlformats.org/officeDocument/2006/customXml" ds:itemID="{383CEC30-3E77-4116-A23E-F4FBC9EBE113}">
+  <ds:schemaRefs>
+    <ds:schemaRef ds:uri="http://schemas.openxmlformats.org/officeDocument/2006/bibliography"/>
+  </ds:schemaRefs>
+</ds:datastoreItem>
 </file>
 
-<file path=customXml/itemProps1.xml><?xml version="1.0" encoding="utf-8"?>
+<file path=customXml/itemProps2.xml><?xml version="1.0" encoding="utf-8"?>
 <ds:datastoreItem xmlns:ds="http://schemas.openxmlformats.org/officeDocument/2006/customXml" ds:itemID="{01DA87C2-6376-4FBC-A762-55560EE126B5}">
   <ds:schemaRefs>
     <ds:schemaRef ds:uri="http://schemas.microsoft.com/sharepoint/v3/contenttype/forms"/>
@@ -30721,7 +30693,7 @@
 </ds:datastoreItem>
 </file>
 
-<file path=customXml/itemProps2.xml><?xml version="1.0" encoding="utf-8"?>
+<file path=customXml/itemProps3.xml><?xml version="1.0" encoding="utf-8"?>
 <ds:datastoreItem xmlns:ds="http://schemas.openxmlformats.org/officeDocument/2006/customXml" ds:itemID="{49791B0B-5C9B-483D-8272-AD38BF727A2E}">
   <ds:schemaRefs>
     <ds:schemaRef ds:uri="http://schemas.microsoft.com/office/2006/metadata/contentType"/>
@@ -30740,19 +30712,11 @@
 </ds:datastoreItem>
 </file>
 
-<file path=customXml/itemProps3.xml><?xml version="1.0" encoding="utf-8"?>
+<file path=customXml/itemProps4.xml><?xml version="1.0" encoding="utf-8"?>
 <ds:datastoreItem xmlns:ds="http://schemas.openxmlformats.org/officeDocument/2006/customXml" ds:itemID="{93EE7F1D-014D-4AFB-A288-C1A14B647702}">
   <ds:schemaRefs>
     <ds:schemaRef ds:uri="http://schemas.microsoft.com/office/2006/metadata/properties"/>
     <ds:schemaRef ds:uri="http://schemas.microsoft.com/office/infopath/2007/PartnerControls"/>
   </ds:schemaRefs>
 </ds:datastoreItem>
-</file>
-
-<file path=customXml/itemProps4.xml><?xml version="1.0" encoding="utf-8"?>
-<ds:datastoreItem xmlns:ds="http://schemas.openxmlformats.org/officeDocument/2006/customXml" ds:itemID="{383CEC30-3E77-4116-A23E-F4FBC9EBE113}">
-  <ds:schemaRefs>
-    <ds:schemaRef ds:uri="http://schemas.openxmlformats.org/officeDocument/2006/bibliography"/>
-  </ds:schemaRefs>
-</ds:datastoreItem>
 </file>
</xml_diff>